<commit_message>
Documentation updated. Now it shows how to execute the project.
</commit_message>
<xml_diff>
--- a/doc/private/documentacion.docx
+++ b/doc/private/documentacion.docx
@@ -526,6 +526,27 @@
           <w:szCs w:val="26"/>
         </w:rPr>
         <w:t>Proceso de instalación del proyecto.</w:t>
+      </w:r>
+    </w:p>
+    <w:p>
+      <w:pPr>
+        <w:pStyle w:val="Prrafodelista"/>
+        <w:numPr>
+          <w:ilvl w:val="1"/>
+          <w:numId w:val="12"/>
+        </w:numPr>
+        <w:jc w:val="both"/>
+        <w:rPr>
+          <w:sz w:val="26"/>
+          <w:szCs w:val="26"/>
+        </w:rPr>
+      </w:pPr>
+      <w:r>
+        <w:rPr>
+          <w:sz w:val="26"/>
+          <w:szCs w:val="26"/>
+        </w:rPr>
+        <w:t>Ejecutar el proyecto en un servidor local.</w:t>
       </w:r>
     </w:p>
     <w:p>
@@ -1929,8 +1950,6 @@
           <w:lang w:eastAsia="es-ES"/>
         </w:rPr>
       </w:pPr>
-      <w:bookmarkStart w:id="0" w:name="_GoBack"/>
-      <w:bookmarkEnd w:id="0"/>
       <w:r>
         <w:rPr>
           <w:noProof/>
@@ -1954,27 +1973,14 @@
                   <w:r>
                     <w:t xml:space="preserve">Fig.  </w:t>
                   </w:r>
-                  <w:r>
-                    <w:fldChar w:fldCharType="begin"/>
-                  </w:r>
-                  <w:r>
-                    <w:instrText xml:space="preserve"> SEQ Fig._ \* ARABIC </w:instrText>
-                  </w:r>
-                  <w:r>
-                    <w:fldChar w:fldCharType="separate"/>
-                  </w:r>
-                  <w:r>
-                    <w:rPr>
-                      <w:noProof/>
-                    </w:rPr>
-                    <w:t>1</w:t>
-                  </w:r>
-                  <w:r>
-                    <w:rPr>
-                      <w:noProof/>
-                    </w:rPr>
-                    <w:fldChar w:fldCharType="end"/>
-                  </w:r>
+                  <w:fldSimple w:instr=" SEQ Fig._ \* ARABIC ">
+                    <w:r>
+                      <w:rPr>
+                        <w:noProof/>
+                      </w:rPr>
+                      <w:t>1</w:t>
+                    </w:r>
+                  </w:fldSimple>
                 </w:p>
               </w:txbxContent>
             </v:textbox>
@@ -2412,27 +2418,14 @@
                   <w:r>
                     <w:t xml:space="preserve">Fig.  </w:t>
                   </w:r>
-                  <w:r>
-                    <w:fldChar w:fldCharType="begin"/>
-                  </w:r>
-                  <w:r>
-                    <w:instrText xml:space="preserve"> SEQ Fig._ \* ARABIC </w:instrText>
-                  </w:r>
-                  <w:r>
-                    <w:fldChar w:fldCharType="separate"/>
-                  </w:r>
-                  <w:r>
-                    <w:rPr>
-                      <w:noProof/>
-                    </w:rPr>
-                    <w:t>2</w:t>
-                  </w:r>
-                  <w:r>
-                    <w:rPr>
-                      <w:noProof/>
-                    </w:rPr>
-                    <w:fldChar w:fldCharType="end"/>
-                  </w:r>
+                  <w:fldSimple w:instr=" SEQ Fig._ \* ARABIC ">
+                    <w:r>
+                      <w:rPr>
+                        <w:noProof/>
+                      </w:rPr>
+                      <w:t>2</w:t>
+                    </w:r>
+                  </w:fldSimple>
                 </w:p>
               </w:txbxContent>
             </v:textbox>
@@ -2654,27 +2647,14 @@
                   <w:r>
                     <w:t xml:space="preserve">Fig.  </w:t>
                   </w:r>
-                  <w:r>
-                    <w:fldChar w:fldCharType="begin"/>
-                  </w:r>
-                  <w:r>
-                    <w:instrText xml:space="preserve"> SEQ Fig._ \* ARABIC </w:instrText>
-                  </w:r>
-                  <w:r>
-                    <w:fldChar w:fldCharType="separate"/>
-                  </w:r>
-                  <w:r>
-                    <w:rPr>
-                      <w:noProof/>
-                    </w:rPr>
-                    <w:t>3</w:t>
-                  </w:r>
-                  <w:r>
-                    <w:rPr>
-                      <w:noProof/>
-                    </w:rPr>
-                    <w:fldChar w:fldCharType="end"/>
-                  </w:r>
+                  <w:fldSimple w:instr=" SEQ Fig._ \* ARABIC ">
+                    <w:r>
+                      <w:rPr>
+                        <w:noProof/>
+                      </w:rPr>
+                      <w:t>3</w:t>
+                    </w:r>
+                  </w:fldSimple>
                 </w:p>
               </w:txbxContent>
             </v:textbox>
@@ -3342,27 +3322,14 @@
                   <w:r>
                     <w:t xml:space="preserve">Fig.  </w:t>
                   </w:r>
-                  <w:r>
-                    <w:fldChar w:fldCharType="begin"/>
-                  </w:r>
-                  <w:r>
-                    <w:instrText xml:space="preserve"> SEQ Fig._ \* ARABIC </w:instrText>
-                  </w:r>
-                  <w:r>
-                    <w:fldChar w:fldCharType="separate"/>
-                  </w:r>
-                  <w:r>
-                    <w:rPr>
-                      <w:noProof/>
-                    </w:rPr>
-                    <w:t>4</w:t>
-                  </w:r>
-                  <w:r>
-                    <w:rPr>
-                      <w:noProof/>
-                    </w:rPr>
-                    <w:fldChar w:fldCharType="end"/>
-                  </w:r>
+                  <w:fldSimple w:instr=" SEQ Fig._ \* ARABIC ">
+                    <w:r>
+                      <w:rPr>
+                        <w:noProof/>
+                      </w:rPr>
+                      <w:t>4</w:t>
+                    </w:r>
+                  </w:fldSimple>
                 </w:p>
               </w:txbxContent>
             </v:textbox>
@@ -3656,27 +3623,14 @@
                   <w:r>
                     <w:t xml:space="preserve">Fig.  </w:t>
                   </w:r>
-                  <w:r>
-                    <w:fldChar w:fldCharType="begin"/>
-                  </w:r>
-                  <w:r>
-                    <w:instrText xml:space="preserve"> SEQ Fig._ \* ARABIC </w:instrText>
-                  </w:r>
-                  <w:r>
-                    <w:fldChar w:fldCharType="separate"/>
-                  </w:r>
-                  <w:r>
-                    <w:rPr>
-                      <w:noProof/>
-                    </w:rPr>
-                    <w:t>5</w:t>
-                  </w:r>
-                  <w:r>
-                    <w:rPr>
-                      <w:noProof/>
-                    </w:rPr>
-                    <w:fldChar w:fldCharType="end"/>
-                  </w:r>
+                  <w:fldSimple w:instr=" SEQ Fig._ \* ARABIC ">
+                    <w:r>
+                      <w:rPr>
+                        <w:noProof/>
+                      </w:rPr>
+                      <w:t>5</w:t>
+                    </w:r>
+                  </w:fldSimple>
                 </w:p>
               </w:txbxContent>
             </v:textbox>
@@ -4020,27 +3974,14 @@
                   <w:r>
                     <w:t xml:space="preserve">Fig.  </w:t>
                   </w:r>
-                  <w:r>
-                    <w:fldChar w:fldCharType="begin"/>
-                  </w:r>
-                  <w:r>
-                    <w:instrText xml:space="preserve"> SEQ Fig._ \* ARABIC </w:instrText>
-                  </w:r>
-                  <w:r>
-                    <w:fldChar w:fldCharType="separate"/>
-                  </w:r>
-                  <w:r>
-                    <w:rPr>
-                      <w:noProof/>
-                    </w:rPr>
-                    <w:t>6</w:t>
-                  </w:r>
-                  <w:r>
-                    <w:rPr>
-                      <w:noProof/>
-                    </w:rPr>
-                    <w:fldChar w:fldCharType="end"/>
-                  </w:r>
+                  <w:fldSimple w:instr=" SEQ Fig._ \* ARABIC ">
+                    <w:r>
+                      <w:rPr>
+                        <w:noProof/>
+                      </w:rPr>
+                      <w:t>6</w:t>
+                    </w:r>
+                  </w:fldSimple>
                 </w:p>
               </w:txbxContent>
             </v:textbox>
@@ -4447,61 +4388,6 @@
         </w:numPr>
         <w:jc w:val="both"/>
         <w:rPr>
-          <w:iCs/>
-          <w:sz w:val="26"/>
-          <w:szCs w:val="26"/>
-          <w:lang w:eastAsia="es-ES"/>
-        </w:rPr>
-      </w:pPr>
-      <w:r>
-        <w:rPr>
-          <w:iCs/>
-          <w:sz w:val="26"/>
-          <w:szCs w:val="26"/>
-          <w:lang w:eastAsia="es-ES"/>
-        </w:rPr>
-        <w:t>Para poder</w:t>
-      </w:r>
-      <w:r>
-        <w:rPr>
-          <w:iCs/>
-          <w:sz w:val="26"/>
-          <w:szCs w:val="26"/>
-          <w:lang w:eastAsia="es-ES"/>
-        </w:rPr>
-        <w:t xml:space="preserve"> realizar las operaciones de control de versión pertinentes dentro del proyecto, hacer click derecho sobre el proyecto en la pestaña </w:t>
-      </w:r>
-      <w:r>
-        <w:rPr>
-          <w:i/>
-          <w:iCs/>
-          <w:sz w:val="26"/>
-          <w:szCs w:val="26"/>
-          <w:lang w:eastAsia="es-ES"/>
-        </w:rPr>
-        <w:t>Package Explorer</w:t>
-      </w:r>
-      <w:r>
-        <w:rPr>
-          <w:iCs/>
-          <w:sz w:val="26"/>
-          <w:szCs w:val="26"/>
-          <w:lang w:eastAsia="es-ES"/>
-        </w:rPr>
-        <w:t xml:space="preserve"> y, a continuación, ir a </w:t>
-      </w:r>
-      <w:r>
-        <w:rPr>
-          <w:rStyle w:val="nfasissutil"/>
-          <w:sz w:val="26"/>
-          <w:szCs w:val="26"/>
-          <w:highlight w:val="yellow"/>
-          <w:lang w:eastAsia="es-ES"/>
-        </w:rPr>
-        <w:t>Team</w:t>
-      </w:r>
-      <w:r>
-        <w:rPr>
           <w:rStyle w:val="nfasissutil"/>
           <w:i w:val="0"/>
           <w:color w:val="auto"/>
@@ -4509,7 +4395,53 @@
           <w:szCs w:val="26"/>
           <w:lang w:eastAsia="es-ES"/>
         </w:rPr>
-        <w:t>.</w:t>
+      </w:pPr>
+      <w:r>
+        <w:rPr>
+          <w:iCs/>
+          <w:sz w:val="26"/>
+          <w:szCs w:val="26"/>
+          <w:lang w:eastAsia="es-ES"/>
+        </w:rPr>
+        <w:t>Para poder</w:t>
+      </w:r>
+      <w:r>
+        <w:rPr>
+          <w:iCs/>
+          <w:sz w:val="26"/>
+          <w:szCs w:val="26"/>
+          <w:lang w:eastAsia="es-ES"/>
+        </w:rPr>
+        <w:t xml:space="preserve"> realizar las operaciones de control de versión pertinentes dentro del proyecto, hacer click derecho sobre el proyecto en la pestaña </w:t>
+      </w:r>
+      <w:r>
+        <w:rPr>
+          <w:i/>
+          <w:iCs/>
+          <w:sz w:val="26"/>
+          <w:szCs w:val="26"/>
+          <w:lang w:eastAsia="es-ES"/>
+        </w:rPr>
+        <w:t>Package Explorer</w:t>
+      </w:r>
+      <w:r>
+        <w:rPr>
+          <w:iCs/>
+          <w:sz w:val="26"/>
+          <w:szCs w:val="26"/>
+          <w:lang w:eastAsia="es-ES"/>
+        </w:rPr>
+        <w:t xml:space="preserve"> y, a continuación, ir a </w:t>
+      </w:r>
+      <w:r>
+        <w:rPr>
+          <w:rStyle w:val="nfasissutil"/>
+          <w:sz w:val="26"/>
+          <w:szCs w:val="26"/>
+          <w:highlight w:val="yellow"/>
+          <w:lang w:eastAsia="es-ES"/>
+        </w:rPr>
+        <w:t>Team</w:t>
       </w:r>
       <w:r>
         <w:rPr>
@@ -4520,11 +4452,615 @@
           <w:szCs w:val="26"/>
           <w:lang w:eastAsia="es-ES"/>
         </w:rPr>
+        <w:t>.</w:t>
+      </w:r>
+      <w:r>
+        <w:rPr>
+          <w:rStyle w:val="nfasissutil"/>
+          <w:i w:val="0"/>
+          <w:color w:val="auto"/>
+          <w:sz w:val="26"/>
+          <w:szCs w:val="26"/>
+          <w:lang w:eastAsia="es-ES"/>
+        </w:rPr>
         <w:t xml:space="preserve"> Ahí aparecerán todas las operaciones disponibles, así como otros parámetros de configuración.</w:t>
       </w:r>
     </w:p>
+    <w:p>
+      <w:pPr>
+        <w:jc w:val="both"/>
+        <w:rPr>
+          <w:iCs/>
+          <w:sz w:val="26"/>
+          <w:szCs w:val="26"/>
+          <w:lang w:eastAsia="es-ES"/>
+        </w:rPr>
+      </w:pPr>
+    </w:p>
+    <w:p>
+      <w:pPr>
+        <w:jc w:val="both"/>
+        <w:rPr>
+          <w:iCs/>
+          <w:sz w:val="26"/>
+          <w:szCs w:val="26"/>
+          <w:lang w:eastAsia="es-ES"/>
+        </w:rPr>
+      </w:pPr>
+    </w:p>
+    <w:p>
+      <w:pPr>
+        <w:jc w:val="both"/>
+        <w:rPr>
+          <w:iCs/>
+          <w:sz w:val="26"/>
+          <w:szCs w:val="26"/>
+          <w:lang w:eastAsia="es-ES"/>
+        </w:rPr>
+      </w:pPr>
+    </w:p>
+    <w:p>
+      <w:pPr>
+        <w:jc w:val="both"/>
+        <w:rPr>
+          <w:iCs/>
+          <w:sz w:val="26"/>
+          <w:szCs w:val="26"/>
+          <w:lang w:eastAsia="es-ES"/>
+        </w:rPr>
+      </w:pPr>
+    </w:p>
+    <w:p>
+      <w:pPr>
+        <w:jc w:val="both"/>
+        <w:rPr>
+          <w:iCs/>
+          <w:sz w:val="26"/>
+          <w:szCs w:val="26"/>
+          <w:lang w:eastAsia="es-ES"/>
+        </w:rPr>
+      </w:pPr>
+    </w:p>
+    <w:p>
+      <w:pPr>
+        <w:pStyle w:val="Ttulo1"/>
+        <w:numPr>
+          <w:ilvl w:val="1"/>
+          <w:numId w:val="16"/>
+        </w:numPr>
+      </w:pPr>
+      <w:r>
+        <w:lastRenderedPageBreak/>
+        <w:t>Ejecutar el proyecto en un servidor local.</w:t>
+      </w:r>
+    </w:p>
+    <w:p>
+      <w:pPr>
+        <w:jc w:val="both"/>
+        <w:rPr>
+          <w:noProof/>
+          <w:sz w:val="26"/>
+          <w:szCs w:val="26"/>
+        </w:rPr>
+      </w:pPr>
+    </w:p>
+    <w:p>
+      <w:pPr>
+        <w:jc w:val="both"/>
+        <w:rPr>
+          <w:noProof/>
+          <w:sz w:val="26"/>
+          <w:szCs w:val="26"/>
+        </w:rPr>
+      </w:pPr>
+      <w:r>
+        <w:rPr>
+          <w:noProof/>
+          <w:sz w:val="26"/>
+          <w:szCs w:val="26"/>
+        </w:rPr>
+        <w:t>Para ejecutar el proyecto en cualquier servidor local, en el que se encuentre almacenado el proyecto, realizar lo siguiente:</w:t>
+      </w:r>
+    </w:p>
+    <w:p>
+      <w:pPr>
+        <w:jc w:val="both"/>
+        <w:rPr>
+          <w:noProof/>
+          <w:sz w:val="26"/>
+          <w:szCs w:val="26"/>
+        </w:rPr>
+      </w:pPr>
+      <w:r>
+        <w:rPr>
+          <w:noProof/>
+        </w:rPr>
+        <w:pict>
+          <v:shape id="_x0000_s1037" type="#_x0000_t202" style="position:absolute;left:0;text-align:left;margin-left:75.45pt;margin-top:307.5pt;width:274.3pt;height:.05pt;z-index:251694080;mso-position-horizontal-relative:text;mso-position-vertical-relative:text" stroked="f">
+            <v:textbox style="mso-fit-shape-to-text:t" inset="0,0,0,0">
+              <w:txbxContent>
+                <w:p>
+                  <w:pPr>
+                    <w:pStyle w:val="Descripcin"/>
+                    <w:rPr>
+                      <w:noProof/>
+                    </w:rPr>
+                  </w:pPr>
+                  <w:r>
+                    <w:t xml:space="preserve">Fig.  </w:t>
+                  </w:r>
+                  <w:fldSimple w:instr=" SEQ Fig._ \* ARABIC ">
+                    <w:r>
+                      <w:rPr>
+                        <w:noProof/>
+                      </w:rPr>
+                      <w:t>7</w:t>
+                    </w:r>
+                  </w:fldSimple>
+                </w:p>
+              </w:txbxContent>
+            </v:textbox>
+          </v:shape>
+        </w:pict>
+      </w:r>
+      <w:r>
+        <w:rPr>
+          <w:noProof/>
+        </w:rPr>
+        <w:drawing>
+          <wp:anchor distT="0" distB="0" distL="114300" distR="114300" simplePos="0" relativeHeight="251662336" behindDoc="0" locked="0" layoutInCell="1" allowOverlap="1" wp14:anchorId="47379B7F">
+            <wp:simplePos x="0" y="0"/>
+            <wp:positionH relativeFrom="column">
+              <wp:posOffset>958215</wp:posOffset>
+            </wp:positionH>
+            <wp:positionV relativeFrom="paragraph">
+              <wp:posOffset>95250</wp:posOffset>
+            </wp:positionV>
+            <wp:extent cx="3483610" cy="3752850"/>
+            <wp:effectExtent l="0" t="0" r="0" b="0"/>
+            <wp:wrapNone/>
+            <wp:docPr id="3" name="Imagen 3"/>
+            <wp:cNvGraphicFramePr>
+              <a:graphicFrameLocks xmlns:a="http://schemas.openxmlformats.org/drawingml/2006/main" noChangeAspect="1"/>
+            </wp:cNvGraphicFramePr>
+            <a:graphic xmlns:a="http://schemas.openxmlformats.org/drawingml/2006/main">
+              <a:graphicData uri="http://schemas.openxmlformats.org/drawingml/2006/picture">
+                <pic:pic xmlns:pic="http://schemas.openxmlformats.org/drawingml/2006/picture">
+                  <pic:nvPicPr>
+                    <pic:cNvPr id="1" name=""/>
+                    <pic:cNvPicPr/>
+                  </pic:nvPicPr>
+                  <pic:blipFill rotWithShape="1">
+                    <a:blip r:embed="rId19">
+                      <a:extLst>
+                        <a:ext uri="{28A0092B-C50C-407E-A947-70E740481C1C}">
+                          <a14:useLocalDpi xmlns:a14="http://schemas.microsoft.com/office/drawing/2010/main" val="0"/>
+                        </a:ext>
+                      </a:extLst>
+                    </a:blip>
+                    <a:srcRect t="-313" r="56609" b="17224"/>
+                    <a:stretch/>
+                  </pic:blipFill>
+                  <pic:spPr bwMode="auto">
+                    <a:xfrm>
+                      <a:off x="0" y="0"/>
+                      <a:ext cx="3483610" cy="3752850"/>
+                    </a:xfrm>
+                    <a:prstGeom prst="rect">
+                      <a:avLst/>
+                    </a:prstGeom>
+                    <a:ln>
+                      <a:noFill/>
+                    </a:ln>
+                    <a:extLst>
+                      <a:ext uri="{53640926-AAD7-44D8-BBD7-CCE9431645EC}">
+                        <a14:shadowObscured xmlns:a14="http://schemas.microsoft.com/office/drawing/2010/main"/>
+                      </a:ext>
+                    </a:extLst>
+                  </pic:spPr>
+                </pic:pic>
+              </a:graphicData>
+            </a:graphic>
+            <wp14:sizeRelH relativeFrom="margin">
+              <wp14:pctWidth>0</wp14:pctWidth>
+            </wp14:sizeRelH>
+            <wp14:sizeRelV relativeFrom="margin">
+              <wp14:pctHeight>0</wp14:pctHeight>
+            </wp14:sizeRelV>
+          </wp:anchor>
+        </w:drawing>
+      </w:r>
+    </w:p>
+    <w:p>
+      <w:pPr>
+        <w:jc w:val="both"/>
+        <w:rPr>
+          <w:noProof/>
+        </w:rPr>
+      </w:pPr>
+    </w:p>
+    <w:p>
+      <w:pPr>
+        <w:jc w:val="both"/>
+        <w:rPr>
+          <w:noProof/>
+        </w:rPr>
+      </w:pPr>
+    </w:p>
+    <w:p>
+      <w:pPr>
+        <w:jc w:val="both"/>
+        <w:rPr>
+          <w:noProof/>
+        </w:rPr>
+      </w:pPr>
+    </w:p>
+    <w:p>
+      <w:pPr>
+        <w:jc w:val="both"/>
+        <w:rPr>
+          <w:noProof/>
+        </w:rPr>
+      </w:pPr>
+    </w:p>
+    <w:p>
+      <w:pPr>
+        <w:jc w:val="both"/>
+        <w:rPr>
+          <w:noProof/>
+        </w:rPr>
+      </w:pPr>
+    </w:p>
+    <w:p>
+      <w:pPr>
+        <w:jc w:val="both"/>
+        <w:rPr>
+          <w:noProof/>
+        </w:rPr>
+      </w:pPr>
+    </w:p>
+    <w:p>
+      <w:pPr>
+        <w:jc w:val="both"/>
+        <w:rPr>
+          <w:noProof/>
+        </w:rPr>
+      </w:pPr>
+    </w:p>
+    <w:p>
+      <w:pPr>
+        <w:jc w:val="both"/>
+        <w:rPr>
+          <w:noProof/>
+        </w:rPr>
+      </w:pPr>
+    </w:p>
+    <w:p>
+      <w:pPr>
+        <w:jc w:val="both"/>
+        <w:rPr>
+          <w:noProof/>
+        </w:rPr>
+      </w:pPr>
+    </w:p>
+    <w:p>
+      <w:pPr>
+        <w:jc w:val="both"/>
+        <w:rPr>
+          <w:noProof/>
+        </w:rPr>
+      </w:pPr>
+    </w:p>
+    <w:p>
+      <w:pPr>
+        <w:jc w:val="both"/>
+        <w:rPr>
+          <w:noProof/>
+        </w:rPr>
+      </w:pPr>
+    </w:p>
+    <w:p>
+      <w:pPr>
+        <w:jc w:val="both"/>
+        <w:rPr>
+          <w:noProof/>
+        </w:rPr>
+      </w:pPr>
+    </w:p>
+    <w:p>
+      <w:pPr>
+        <w:jc w:val="both"/>
+        <w:rPr>
+          <w:noProof/>
+        </w:rPr>
+      </w:pPr>
+    </w:p>
+    <w:p>
+      <w:pPr>
+        <w:jc w:val="both"/>
+        <w:rPr>
+          <w:noProof/>
+          <w:sz w:val="26"/>
+          <w:szCs w:val="26"/>
+        </w:rPr>
+      </w:pPr>
+    </w:p>
+    <w:p>
+      <w:pPr>
+        <w:jc w:val="both"/>
+        <w:rPr>
+          <w:rStyle w:val="nfasissutil"/>
+          <w:i w:val="0"/>
+          <w:color w:val="auto"/>
+          <w:sz w:val="26"/>
+          <w:szCs w:val="26"/>
+          <w:lang w:eastAsia="es-ES"/>
+        </w:rPr>
+      </w:pPr>
+      <w:r>
+        <w:rPr>
+          <w:noProof/>
+          <w:sz w:val="26"/>
+          <w:szCs w:val="26"/>
+        </w:rPr>
+        <w:t xml:space="preserve">Hacer click derecho sobre el proyecto en la pestaña del explorador de paquetes o explorador de proyectos, indistintamente, e ir a: </w:t>
+      </w:r>
+      <w:r>
+        <w:rPr>
+          <w:rStyle w:val="nfasissutil"/>
+          <w:sz w:val="26"/>
+          <w:szCs w:val="26"/>
+          <w:highlight w:val="yellow"/>
+          <w:lang w:eastAsia="es-ES"/>
+        </w:rPr>
+        <w:t>Run as -&gt; Spring Boot App</w:t>
+      </w:r>
+      <w:r>
+        <w:rPr>
+          <w:rStyle w:val="nfasissutil"/>
+          <w:i w:val="0"/>
+          <w:sz w:val="26"/>
+          <w:szCs w:val="26"/>
+          <w:lang w:eastAsia="es-ES"/>
+        </w:rPr>
+        <w:t xml:space="preserve">. </w:t>
+      </w:r>
+      <w:r>
+        <w:rPr>
+          <w:rStyle w:val="nfasissutil"/>
+          <w:i w:val="0"/>
+          <w:color w:val="auto"/>
+          <w:sz w:val="26"/>
+          <w:szCs w:val="26"/>
+          <w:lang w:eastAsia="es-ES"/>
+        </w:rPr>
+        <w:t xml:space="preserve">Tras ello, esperar unos segundos hasta que </w:t>
+      </w:r>
+      <w:r>
+        <w:rPr>
+          <w:rStyle w:val="nfasissutil"/>
+          <w:color w:val="auto"/>
+          <w:sz w:val="26"/>
+          <w:szCs w:val="26"/>
+          <w:lang w:eastAsia="es-ES"/>
+        </w:rPr>
+        <w:t>Spring</w:t>
+      </w:r>
+      <w:r>
+        <w:rPr>
+          <w:rStyle w:val="nfasissutil"/>
+          <w:i w:val="0"/>
+          <w:color w:val="auto"/>
+          <w:sz w:val="26"/>
+          <w:szCs w:val="26"/>
+          <w:lang w:eastAsia="es-ES"/>
+        </w:rPr>
+        <w:t xml:space="preserve"> haya terminado de configurar </w:t>
+      </w:r>
+      <w:r>
+        <w:rPr>
+          <w:rStyle w:val="nfasissutil"/>
+          <w:i w:val="0"/>
+          <w:color w:val="auto"/>
+          <w:sz w:val="26"/>
+          <w:szCs w:val="26"/>
+          <w:lang w:eastAsia="es-ES"/>
+        </w:rPr>
+        <w:t>el servidor y otros ajustes.</w:t>
+      </w:r>
+    </w:p>
+    <w:p>
+      <w:pPr>
+        <w:jc w:val="both"/>
+        <w:rPr>
+          <w:rStyle w:val="nfasissutil"/>
+          <w:i w:val="0"/>
+          <w:color w:val="auto"/>
+          <w:sz w:val="26"/>
+          <w:szCs w:val="26"/>
+          <w:lang w:eastAsia="es-ES"/>
+        </w:rPr>
+      </w:pPr>
+      <w:r>
+        <w:rPr>
+          <w:rStyle w:val="nfasissutil"/>
+          <w:i w:val="0"/>
+          <w:color w:val="auto"/>
+          <w:sz w:val="26"/>
+          <w:szCs w:val="26"/>
+          <w:lang w:eastAsia="es-ES"/>
+        </w:rPr>
+        <w:t>Una vez realizado lo anterior, se puede acceder, desde cualquier navegador, a la aplicación web a través de la siguiente dirección</w:t>
+      </w:r>
+      <w:r>
+        <w:rPr>
+          <w:rStyle w:val="nfasissutil"/>
+          <w:i w:val="0"/>
+          <w:color w:val="auto"/>
+          <w:sz w:val="26"/>
+          <w:szCs w:val="26"/>
+          <w:lang w:eastAsia="es-ES"/>
+        </w:rPr>
+        <w:t>:</w:t>
+      </w:r>
+    </w:p>
+    <w:p>
+      <w:pPr>
+        <w:jc w:val="both"/>
+        <w:rPr>
+          <w:rStyle w:val="nfasissutil"/>
+          <w:i w:val="0"/>
+          <w:color w:val="auto"/>
+          <w:sz w:val="26"/>
+          <w:szCs w:val="26"/>
+          <w:lang w:eastAsia="es-ES"/>
+        </w:rPr>
+      </w:pPr>
+      <w:hyperlink r:id="rId20" w:history="1">
+        <w:r>
+          <w:rPr>
+            <w:rStyle w:val="Hipervnculo"/>
+            <w:sz w:val="26"/>
+            <w:szCs w:val="26"/>
+            <w:lang w:eastAsia="es-ES"/>
+          </w:rPr>
+          <w:t>localhost:8080</w:t>
+        </w:r>
+      </w:hyperlink>
+    </w:p>
+    <w:p>
+      <w:pPr>
+        <w:jc w:val="both"/>
+        <w:rPr>
+          <w:rStyle w:val="nfasissutil"/>
+          <w:i w:val="0"/>
+          <w:color w:val="auto"/>
+          <w:sz w:val="26"/>
+          <w:szCs w:val="26"/>
+          <w:lang w:eastAsia="es-ES"/>
+        </w:rPr>
+      </w:pPr>
+    </w:p>
+    <w:p>
+      <w:pPr>
+        <w:jc w:val="both"/>
+        <w:rPr>
+          <w:noProof/>
+        </w:rPr>
+      </w:pPr>
+      <w:r>
+        <w:rPr>
+          <w:rStyle w:val="nfasissutil"/>
+          <w:i w:val="0"/>
+          <w:color w:val="C00000"/>
+          <w:sz w:val="26"/>
+          <w:szCs w:val="26"/>
+          <w:lang w:eastAsia="es-ES"/>
+        </w:rPr>
+        <w:t>En caso de que salte algún error relacionado con el archivo “</w:t>
+      </w:r>
+      <w:r>
+        <w:rPr>
+          <w:rStyle w:val="nfasissutil"/>
+          <w:b/>
+          <w:i w:val="0"/>
+          <w:color w:val="C00000"/>
+          <w:sz w:val="26"/>
+          <w:szCs w:val="26"/>
+          <w:lang w:eastAsia="es-ES"/>
+        </w:rPr>
+        <w:t>tools.jar</w:t>
+      </w:r>
+      <w:r>
+        <w:rPr>
+          <w:rStyle w:val="nfasissutil"/>
+          <w:i w:val="0"/>
+          <w:color w:val="C00000"/>
+          <w:sz w:val="26"/>
+          <w:szCs w:val="26"/>
+          <w:lang w:eastAsia="es-ES"/>
+        </w:rPr>
+        <w:t xml:space="preserve">” del JDK, </w:t>
+      </w:r>
+      <w:r>
+        <w:rPr>
+          <w:rStyle w:val="nfasissutil"/>
+          <w:i w:val="0"/>
+          <w:color w:val="C00000"/>
+          <w:sz w:val="26"/>
+          <w:szCs w:val="26"/>
+          <w:lang w:eastAsia="es-ES"/>
+        </w:rPr>
+        <w:t>comprobar que se haya instalado correctamente el JDK, operación que se puede</w:t>
+      </w:r>
+      <w:bookmarkStart w:id="0" w:name="_GoBack"/>
+      <w:bookmarkEnd w:id="0"/>
+      <w:r>
+        <w:rPr>
+          <w:rStyle w:val="nfasissutil"/>
+          <w:i w:val="0"/>
+          <w:color w:val="C00000"/>
+          <w:sz w:val="26"/>
+          <w:szCs w:val="26"/>
+          <w:lang w:eastAsia="es-ES"/>
+        </w:rPr>
+        <w:t xml:space="preserve"> realizar accediendo a:</w:t>
+      </w:r>
+      <w:r>
+        <w:rPr>
+          <w:rStyle w:val="nfasissutil"/>
+          <w:i w:val="0"/>
+          <w:color w:val="auto"/>
+          <w:sz w:val="26"/>
+          <w:szCs w:val="26"/>
+          <w:lang w:eastAsia="es-ES"/>
+        </w:rPr>
+        <w:t xml:space="preserve"> </w:t>
+      </w:r>
+      <w:r>
+        <w:rPr>
+          <w:rStyle w:val="nfasissutil"/>
+          <w:sz w:val="26"/>
+          <w:szCs w:val="26"/>
+          <w:highlight w:val="yellow"/>
+          <w:lang w:eastAsia="es-ES"/>
+        </w:rPr>
+        <w:t>Window</w:t>
+      </w:r>
+      <w:r>
+        <w:rPr>
+          <w:rStyle w:val="nfasissutil"/>
+          <w:sz w:val="26"/>
+          <w:szCs w:val="26"/>
+          <w:highlight w:val="yellow"/>
+          <w:lang w:eastAsia="es-ES"/>
+        </w:rPr>
+        <w:t xml:space="preserve"> -</w:t>
+      </w:r>
+      <w:r>
+        <w:rPr>
+          <w:rStyle w:val="nfasissutil"/>
+          <w:sz w:val="26"/>
+          <w:szCs w:val="26"/>
+          <w:highlight w:val="yellow"/>
+          <w:lang w:eastAsia="es-ES"/>
+        </w:rPr>
+        <w:t>&gt; Preferences -&gt; Java -&gt; Installed JREs</w:t>
+      </w:r>
+      <w:r>
+        <w:rPr>
+          <w:rStyle w:val="nfasissutil"/>
+          <w:i w:val="0"/>
+          <w:color w:val="auto"/>
+          <w:sz w:val="26"/>
+          <w:szCs w:val="26"/>
+          <w:lang w:eastAsia="es-ES"/>
+        </w:rPr>
+        <w:t>.</w:t>
+      </w:r>
+    </w:p>
     <w:sectPr>
-      <w:footerReference w:type="default" r:id="rId19"/>
+      <w:footerReference w:type="default" r:id="rId21"/>
       <w:pgSz w:w="11906" w:h="16838"/>
       <w:pgMar w:top="1417" w:right="1701" w:bottom="1417" w:left="1701" w:header="708" w:footer="708" w:gutter="0"/>
       <w:cols w:space="708"/>
@@ -6789,6 +7325,127 @@
     </w:lvl>
   </w:abstractNum>
   <w:abstractNum w:abstractNumId="20" w15:restartNumberingAfterBreak="0">
+    <w:nsid w:val="572A30C5"/>
+    <w:multiLevelType w:val="multilevel"/>
+    <w:tmpl w:val="17A09B5C"/>
+    <w:lvl w:ilvl="0">
+      <w:start w:val="1"/>
+      <w:numFmt w:val="decimal"/>
+      <w:lvlText w:val="%1."/>
+      <w:lvlJc w:val="left"/>
+      <w:pPr>
+        <w:ind w:left="1224" w:hanging="360"/>
+      </w:pPr>
+      <w:rPr>
+        <w:rFonts w:hint="default"/>
+      </w:rPr>
+    </w:lvl>
+    <w:lvl w:ilvl="1">
+      <w:start w:val="1"/>
+      <w:numFmt w:val="decimal"/>
+      <w:isLgl/>
+      <w:lvlText w:val="%1.%2."/>
+      <w:lvlJc w:val="left"/>
+      <w:pPr>
+        <w:ind w:left="1584" w:hanging="720"/>
+      </w:pPr>
+      <w:rPr>
+        <w:rFonts w:hint="default"/>
+      </w:rPr>
+    </w:lvl>
+    <w:lvl w:ilvl="2">
+      <w:start w:val="1"/>
+      <w:numFmt w:val="decimal"/>
+      <w:isLgl/>
+      <w:lvlText w:val="%1.%2.%3."/>
+      <w:lvlJc w:val="left"/>
+      <w:pPr>
+        <w:ind w:left="1584" w:hanging="720"/>
+      </w:pPr>
+      <w:rPr>
+        <w:rFonts w:hint="default"/>
+      </w:rPr>
+    </w:lvl>
+    <w:lvl w:ilvl="3">
+      <w:start w:val="1"/>
+      <w:numFmt w:val="decimal"/>
+      <w:isLgl/>
+      <w:lvlText w:val="%1.%2.%3.%4."/>
+      <w:lvlJc w:val="left"/>
+      <w:pPr>
+        <w:ind w:left="1944" w:hanging="1080"/>
+      </w:pPr>
+      <w:rPr>
+        <w:rFonts w:hint="default"/>
+      </w:rPr>
+    </w:lvl>
+    <w:lvl w:ilvl="4">
+      <w:start w:val="1"/>
+      <w:numFmt w:val="decimal"/>
+      <w:isLgl/>
+      <w:lvlText w:val="%1.%2.%3.%4.%5."/>
+      <w:lvlJc w:val="left"/>
+      <w:pPr>
+        <w:ind w:left="1944" w:hanging="1080"/>
+      </w:pPr>
+      <w:rPr>
+        <w:rFonts w:hint="default"/>
+      </w:rPr>
+    </w:lvl>
+    <w:lvl w:ilvl="5">
+      <w:start w:val="1"/>
+      <w:numFmt w:val="decimal"/>
+      <w:isLgl/>
+      <w:lvlText w:val="%1.%2.%3.%4.%5.%6."/>
+      <w:lvlJc w:val="left"/>
+      <w:pPr>
+        <w:ind w:left="2304" w:hanging="1440"/>
+      </w:pPr>
+      <w:rPr>
+        <w:rFonts w:hint="default"/>
+      </w:rPr>
+    </w:lvl>
+    <w:lvl w:ilvl="6">
+      <w:start w:val="1"/>
+      <w:numFmt w:val="decimal"/>
+      <w:isLgl/>
+      <w:lvlText w:val="%1.%2.%3.%4.%5.%6.%7."/>
+      <w:lvlJc w:val="left"/>
+      <w:pPr>
+        <w:ind w:left="2304" w:hanging="1440"/>
+      </w:pPr>
+      <w:rPr>
+        <w:rFonts w:hint="default"/>
+      </w:rPr>
+    </w:lvl>
+    <w:lvl w:ilvl="7">
+      <w:start w:val="1"/>
+      <w:numFmt w:val="decimal"/>
+      <w:isLgl/>
+      <w:lvlText w:val="%1.%2.%3.%4.%5.%6.%7.%8."/>
+      <w:lvlJc w:val="left"/>
+      <w:pPr>
+        <w:ind w:left="2664" w:hanging="1800"/>
+      </w:pPr>
+      <w:rPr>
+        <w:rFonts w:hint="default"/>
+      </w:rPr>
+    </w:lvl>
+    <w:lvl w:ilvl="8">
+      <w:start w:val="1"/>
+      <w:numFmt w:val="decimal"/>
+      <w:isLgl/>
+      <w:lvlText w:val="%1.%2.%3.%4.%5.%6.%7.%8.%9."/>
+      <w:lvlJc w:val="left"/>
+      <w:pPr>
+        <w:ind w:left="2664" w:hanging="1800"/>
+      </w:pPr>
+      <w:rPr>
+        <w:rFonts w:hint="default"/>
+      </w:rPr>
+    </w:lvl>
+  </w:abstractNum>
+  <w:abstractNum w:abstractNumId="21" w15:restartNumberingAfterBreak="0">
     <w:nsid w:val="658D0F76"/>
     <w:multiLevelType w:val="hybridMultilevel"/>
     <w:tmpl w:val="D2F8056E"/>
@@ -6900,7 +7557,7 @@
       </w:rPr>
     </w:lvl>
   </w:abstractNum>
-  <w:abstractNum w:abstractNumId="21" w15:restartNumberingAfterBreak="0">
+  <w:abstractNum w:abstractNumId="22" w15:restartNumberingAfterBreak="0">
     <w:nsid w:val="69E83D21"/>
     <w:multiLevelType w:val="hybridMultilevel"/>
     <w:tmpl w:val="AFF4D47A"/>
@@ -6989,7 +7646,7 @@
       </w:pPr>
     </w:lvl>
   </w:abstractNum>
-  <w:abstractNum w:abstractNumId="22" w15:restartNumberingAfterBreak="0">
+  <w:abstractNum w:abstractNumId="23" w15:restartNumberingAfterBreak="0">
     <w:nsid w:val="6BBE387D"/>
     <w:multiLevelType w:val="multilevel"/>
     <w:tmpl w:val="0C0A001F"/>
@@ -7075,7 +7732,7 @@
       </w:pPr>
     </w:lvl>
   </w:abstractNum>
-  <w:abstractNum w:abstractNumId="23" w15:restartNumberingAfterBreak="0">
+  <w:abstractNum w:abstractNumId="24" w15:restartNumberingAfterBreak="0">
     <w:nsid w:val="6ED533D5"/>
     <w:multiLevelType w:val="hybridMultilevel"/>
     <w:tmpl w:val="9A425878"/>
@@ -7164,7 +7821,7 @@
       </w:pPr>
     </w:lvl>
   </w:abstractNum>
-  <w:abstractNum w:abstractNumId="24" w15:restartNumberingAfterBreak="0">
+  <w:abstractNum w:abstractNumId="25" w15:restartNumberingAfterBreak="0">
     <w:nsid w:val="6EE63638"/>
     <w:multiLevelType w:val="hybridMultilevel"/>
     <w:tmpl w:val="C400DFFA"/>
@@ -7253,7 +7910,7 @@
       </w:pPr>
     </w:lvl>
   </w:abstractNum>
-  <w:abstractNum w:abstractNumId="25" w15:restartNumberingAfterBreak="0">
+  <w:abstractNum w:abstractNumId="26" w15:restartNumberingAfterBreak="0">
     <w:nsid w:val="781515C3"/>
     <w:multiLevelType w:val="multilevel"/>
     <w:tmpl w:val="7E7834C0"/>
@@ -7366,7 +8023,7 @@
       </w:rPr>
     </w:lvl>
   </w:abstractNum>
-  <w:abstractNum w:abstractNumId="26" w15:restartNumberingAfterBreak="0">
+  <w:abstractNum w:abstractNumId="27" w15:restartNumberingAfterBreak="0">
     <w:nsid w:val="7ED5795F"/>
     <w:multiLevelType w:val="hybridMultilevel"/>
     <w:tmpl w:val="C35C47FC"/>
@@ -7485,13 +8142,13 @@
     <w:abstractNumId w:val="4"/>
   </w:num>
   <w:num w:numId="2">
-    <w:abstractNumId w:val="20"/>
+    <w:abstractNumId w:val="21"/>
   </w:num>
   <w:num w:numId="3">
-    <w:abstractNumId w:val="26"/>
+    <w:abstractNumId w:val="27"/>
   </w:num>
   <w:num w:numId="4">
-    <w:abstractNumId w:val="24"/>
+    <w:abstractNumId w:val="25"/>
   </w:num>
   <w:num w:numId="5">
     <w:abstractNumId w:val="13"/>
@@ -7500,7 +8157,7 @@
     <w:abstractNumId w:val="16"/>
   </w:num>
   <w:num w:numId="7">
-    <w:abstractNumId w:val="23"/>
+    <w:abstractNumId w:val="24"/>
   </w:num>
   <w:num w:numId="8">
     <w:abstractNumId w:val="17"/>
@@ -7521,7 +8178,7 @@
     <w:abstractNumId w:val="14"/>
   </w:num>
   <w:num w:numId="14">
-    <w:abstractNumId w:val="21"/>
+    <w:abstractNumId w:val="22"/>
   </w:num>
   <w:num w:numId="15">
     <w:abstractNumId w:val="11"/>
@@ -7545,10 +8202,10 @@
     <w:abstractNumId w:val="1"/>
   </w:num>
   <w:num w:numId="22">
-    <w:abstractNumId w:val="22"/>
+    <w:abstractNumId w:val="23"/>
   </w:num>
   <w:num w:numId="23">
-    <w:abstractNumId w:val="25"/>
+    <w:abstractNumId w:val="26"/>
   </w:num>
   <w:num w:numId="24">
     <w:abstractNumId w:val="5"/>
@@ -7561,6 +8218,9 @@
   </w:num>
   <w:num w:numId="27">
     <w:abstractNumId w:val="2"/>
+  </w:num>
+  <w:num w:numId="28">
+    <w:abstractNumId w:val="20"/>
   </w:num>
 </w:numbering>
 </file>
@@ -8764,7 +9424,7 @@
 </file>
 
 <file path=customXml/itemProps1.xml><?xml version="1.0" encoding="utf-8"?>
-<ds:datastoreItem xmlns:ds="http://schemas.openxmlformats.org/officeDocument/2006/customXml" ds:itemID="{23E047A2-03B6-445C-8B04-07230773AAE0}">
+<ds:datastoreItem xmlns:ds="http://schemas.openxmlformats.org/officeDocument/2006/customXml" ds:itemID="{057E9C8B-46CB-49BF-9599-B3180A61C96F}">
   <ds:schemaRefs>
     <ds:schemaRef ds:uri="http://schemas.openxmlformats.org/officeDocument/2006/bibliography"/>
   </ds:schemaRefs>

</xml_diff>